<commit_message>
Commit - modificcation du 07.06.17 (midi)
</commit_message>
<xml_diff>
--- a/MVC/exercices/Exercices.docx
+++ b/MVC/exercices/Exercices.docx
@@ -89,7 +89,15 @@
         <w:pStyle w:val="Corpsdetexte"/>
       </w:pPr>
       <w:r>
-        <w:t xml:space="preserve">Renommer le en </w:t>
+        <w:t>Renommer-</w:t>
+      </w:r>
+      <w:proofErr w:type="gramStart"/>
+      <w:r>
+        <w:t>le en</w:t>
+      </w:r>
+      <w:proofErr w:type="gramEnd"/>
+      <w:r>
+        <w:t xml:space="preserve"> </w:t>
       </w:r>
       <w:r>
         <w:t>« </w:t>
@@ -125,7 +133,747 @@
         <w:pStyle w:val="Corpsdetexte"/>
       </w:pPr>
       <w:r>
-        <w:t>Renommer le en X-120-(votreLogin)-MVCWindowsForm</w:t>
+        <w:t>Renommer-</w:t>
+      </w:r>
+      <w:r>
+        <w:t>le en X-120-(votreLogin)-MVCWindowsForm</w:t>
+      </w:r>
+      <w:r>
+        <w:t xml:space="preserve"> </w:t>
+      </w:r>
+    </w:p>
+    <w:p>
+      <w:pPr>
+        <w:pStyle w:val="Corpsdetexte"/>
+      </w:pPr>
+      <w:r>
+        <w:t>Petite marche à suivre car c’est assez compliquer au début</w:t>
+      </w:r>
+      <w:r>
+        <w:t> :</w:t>
+      </w:r>
+    </w:p>
+    <w:p>
+      <w:pPr>
+        <w:pStyle w:val="Corpsdetexte"/>
+        <w:numPr>
+          <w:ilvl w:val="0"/>
+          <w:numId w:val="48"/>
+        </w:numPr>
+      </w:pPr>
+      <w:r>
+        <w:t xml:space="preserve">Créer 2 classes ; une </w:t>
+      </w:r>
+      <w:r>
+        <w:t>« </w:t>
+      </w:r>
+      <w:r>
+        <w:t>modele</w:t>
+      </w:r>
+      <w:r>
+        <w:t> »</w:t>
+      </w:r>
+      <w:r>
+        <w:t xml:space="preserve">, une </w:t>
+      </w:r>
+      <w:r>
+        <w:t>« </w:t>
+      </w:r>
+      <w:r>
+        <w:t>controler</w:t>
+      </w:r>
+      <w:r>
+        <w:t> »</w:t>
+      </w:r>
+      <w:r>
+        <w:t xml:space="preserve">. </w:t>
+      </w:r>
+      <w:r>
+        <w:t xml:space="preserve">Et renommer la classe votre StateMachine.cs en « View » </w:t>
+      </w:r>
+    </w:p>
+    <w:p>
+      <w:pPr>
+        <w:pStyle w:val="Corpsdetexte"/>
+        <w:numPr>
+          <w:ilvl w:val="0"/>
+          <w:numId w:val="48"/>
+        </w:numPr>
+      </w:pPr>
+      <w:r>
+        <w:t>Changer l’accessibilité de toutes vos classes en « public »</w:t>
+      </w:r>
+    </w:p>
+    <w:p>
+      <w:pPr>
+        <w:pStyle w:val="Corpsdetexte"/>
+        <w:numPr>
+          <w:ilvl w:val="0"/>
+          <w:numId w:val="48"/>
+        </w:numPr>
+      </w:pPr>
+      <w:r>
+        <w:t xml:space="preserve">Créer un constructeur pour </w:t>
+      </w:r>
+      <w:r>
+        <w:t>chaque</w:t>
+      </w:r>
+      <w:r>
+        <w:t xml:space="preserve"> classe</w:t>
+      </w:r>
+    </w:p>
+    <w:p>
+      <w:pPr>
+        <w:pStyle w:val="Corpsdetexte"/>
+        <w:numPr>
+          <w:ilvl w:val="0"/>
+          <w:numId w:val="48"/>
+        </w:numPr>
+      </w:pPr>
+      <w:r>
+        <w:t>Dans la classe View, créer un</w:t>
+      </w:r>
+      <w:r>
+        <w:t>e</w:t>
+      </w:r>
+      <w:r>
+        <w:t xml:space="preserve"> </w:t>
+      </w:r>
+      <w:r>
+        <w:t>variable</w:t>
+      </w:r>
+      <w:r>
+        <w:t xml:space="preserve"> « controler » et </w:t>
+      </w:r>
+      <w:r>
+        <w:t>une variable</w:t>
+      </w:r>
+      <w:r>
+        <w:t xml:space="preserve"> </w:t>
+      </w:r>
+      <w:r>
+        <w:t>« modele »</w:t>
+      </w:r>
+      <w:r>
+        <w:t xml:space="preserve"> : </w:t>
+      </w:r>
+      <w:r>
+        <w:t>(</w:t>
+      </w:r>
+      <w:r>
+        <w:rPr>
+          <w:rFonts w:ascii="Consolas" w:hAnsi="Consolas" w:cs="Consolas"/>
+          <w:color w:val="2B91AF"/>
+          <w:sz w:val="19"/>
+          <w:szCs w:val="19"/>
+          <w:highlight w:val="white"/>
+        </w:rPr>
+        <w:t>Modele</w:t>
+      </w:r>
+      <w:r>
+        <w:rPr>
+          <w:rFonts w:ascii="Consolas" w:hAnsi="Consolas" w:cs="Consolas"/>
+          <w:color w:val="000000"/>
+          <w:sz w:val="19"/>
+          <w:szCs w:val="19"/>
+          <w:highlight w:val="white"/>
+        </w:rPr>
+        <w:t xml:space="preserve"> </w:t>
+      </w:r>
+      <w:proofErr w:type="spellStart"/>
+      <w:r>
+        <w:rPr>
+          <w:rFonts w:ascii="Consolas" w:hAnsi="Consolas" w:cs="Consolas"/>
+          <w:color w:val="000000"/>
+          <w:sz w:val="19"/>
+          <w:szCs w:val="19"/>
+          <w:highlight w:val="white"/>
+        </w:rPr>
+        <w:t>modele</w:t>
+      </w:r>
+      <w:proofErr w:type="spellEnd"/>
+      <w:r>
+        <w:rPr>
+          <w:rFonts w:ascii="Consolas" w:hAnsi="Consolas" w:cs="Consolas"/>
+          <w:color w:val="000000"/>
+          <w:sz w:val="19"/>
+          <w:szCs w:val="19"/>
+          <w:highlight w:val="white"/>
+        </w:rPr>
+        <w:t>;</w:t>
+      </w:r>
+      <w:r>
+        <w:t>)</w:t>
+      </w:r>
+    </w:p>
+    <w:p>
+      <w:pPr>
+        <w:pStyle w:val="Corpsdetexte"/>
+        <w:numPr>
+          <w:ilvl w:val="0"/>
+          <w:numId w:val="48"/>
+        </w:numPr>
+      </w:pPr>
+      <w:r>
+        <w:t xml:space="preserve">Dans le constructeur de </w:t>
+      </w:r>
+      <w:r>
+        <w:t xml:space="preserve">« View », </w:t>
+      </w:r>
+      <w:r>
+        <w:t xml:space="preserve">créer 2 nouveaux objets ; controler et modele. Grâce à la commande : </w:t>
+      </w:r>
+      <w:r>
+        <w:t>(</w:t>
+      </w:r>
+      <w:r>
+        <w:rPr>
+          <w:rFonts w:ascii="Consolas" w:hAnsi="Consolas" w:cs="Consolas"/>
+          <w:color w:val="2B91AF"/>
+          <w:sz w:val="19"/>
+          <w:szCs w:val="19"/>
+          <w:highlight w:val="white"/>
+        </w:rPr>
+        <w:t>Modele</w:t>
+      </w:r>
+      <w:r>
+        <w:rPr>
+          <w:rFonts w:ascii="Consolas" w:hAnsi="Consolas" w:cs="Consolas"/>
+          <w:color w:val="000000"/>
+          <w:sz w:val="19"/>
+          <w:szCs w:val="19"/>
+          <w:highlight w:val="white"/>
+        </w:rPr>
+        <w:t xml:space="preserve"> </w:t>
+      </w:r>
+      <w:proofErr w:type="spellStart"/>
+      <w:r>
+        <w:rPr>
+          <w:rFonts w:ascii="Consolas" w:hAnsi="Consolas" w:cs="Consolas"/>
+          <w:color w:val="000000"/>
+          <w:sz w:val="19"/>
+          <w:szCs w:val="19"/>
+          <w:highlight w:val="white"/>
+        </w:rPr>
+        <w:t>modele</w:t>
+      </w:r>
+      <w:proofErr w:type="spellEnd"/>
+      <w:r>
+        <w:rPr>
+          <w:rFonts w:ascii="Consolas" w:hAnsi="Consolas" w:cs="Consolas"/>
+          <w:color w:val="000000"/>
+          <w:sz w:val="19"/>
+          <w:szCs w:val="19"/>
+          <w:highlight w:val="white"/>
+        </w:rPr>
+        <w:t xml:space="preserve"> = </w:t>
+      </w:r>
+      <w:r>
+        <w:rPr>
+          <w:rFonts w:ascii="Consolas" w:hAnsi="Consolas" w:cs="Consolas"/>
+          <w:color w:val="0000FF"/>
+          <w:sz w:val="19"/>
+          <w:szCs w:val="19"/>
+          <w:highlight w:val="white"/>
+        </w:rPr>
+        <w:t>new</w:t>
+      </w:r>
+      <w:r>
+        <w:rPr>
+          <w:rFonts w:ascii="Consolas" w:hAnsi="Consolas" w:cs="Consolas"/>
+          <w:color w:val="000000"/>
+          <w:sz w:val="19"/>
+          <w:szCs w:val="19"/>
+          <w:highlight w:val="white"/>
+        </w:rPr>
+        <w:t xml:space="preserve"> </w:t>
+      </w:r>
+      <w:proofErr w:type="gramStart"/>
+      <w:r>
+        <w:rPr>
+          <w:rFonts w:ascii="Consolas" w:hAnsi="Consolas" w:cs="Consolas"/>
+          <w:color w:val="2B91AF"/>
+          <w:sz w:val="19"/>
+          <w:szCs w:val="19"/>
+          <w:highlight w:val="white"/>
+        </w:rPr>
+        <w:t>Modele</w:t>
+      </w:r>
+      <w:r>
+        <w:rPr>
+          <w:rFonts w:ascii="Consolas" w:hAnsi="Consolas" w:cs="Consolas"/>
+          <w:color w:val="000000"/>
+          <w:sz w:val="19"/>
+          <w:szCs w:val="19"/>
+          <w:highlight w:val="white"/>
+        </w:rPr>
+        <w:t>(</w:t>
+      </w:r>
+      <w:proofErr w:type="gramEnd"/>
+      <w:r>
+        <w:rPr>
+          <w:rFonts w:ascii="Consolas" w:hAnsi="Consolas" w:cs="Consolas"/>
+          <w:color w:val="000000"/>
+          <w:sz w:val="19"/>
+          <w:szCs w:val="19"/>
+          <w:highlight w:val="white"/>
+        </w:rPr>
+        <w:t>);</w:t>
+      </w:r>
+      <w:r>
+        <w:t>)</w:t>
+      </w:r>
+    </w:p>
+    <w:p>
+      <w:pPr>
+        <w:pStyle w:val="Corpsdetexte"/>
+        <w:ind w:left="927"/>
+      </w:pPr>
+      <w:r>
+        <w:t xml:space="preserve">Et assigner les objets créer dans le constructeur avec les variables locales : </w:t>
+      </w:r>
+      <w:r>
+        <w:t>(</w:t>
+      </w:r>
+      <w:proofErr w:type="gramStart"/>
+      <w:r>
+        <w:rPr>
+          <w:rFonts w:ascii="Consolas" w:hAnsi="Consolas" w:cs="Consolas"/>
+          <w:color w:val="0000FF"/>
+          <w:sz w:val="19"/>
+          <w:szCs w:val="19"/>
+          <w:highlight w:val="white"/>
+        </w:rPr>
+        <w:t>this</w:t>
+      </w:r>
+      <w:r>
+        <w:rPr>
+          <w:rFonts w:ascii="Consolas" w:hAnsi="Consolas" w:cs="Consolas"/>
+          <w:color w:val="000000"/>
+          <w:sz w:val="19"/>
+          <w:szCs w:val="19"/>
+          <w:highlight w:val="white"/>
+        </w:rPr>
+        <w:t>.modele</w:t>
+      </w:r>
+      <w:proofErr w:type="gramEnd"/>
+      <w:r>
+        <w:rPr>
+          <w:rFonts w:ascii="Consolas" w:hAnsi="Consolas" w:cs="Consolas"/>
+          <w:color w:val="000000"/>
+          <w:sz w:val="19"/>
+          <w:szCs w:val="19"/>
+          <w:highlight w:val="white"/>
+        </w:rPr>
+        <w:t xml:space="preserve"> = modele;</w:t>
+      </w:r>
+      <w:r>
+        <w:t>)</w:t>
+      </w:r>
+    </w:p>
+    <w:p>
+      <w:pPr>
+        <w:pStyle w:val="Corpsdetexte"/>
+        <w:numPr>
+          <w:ilvl w:val="0"/>
+          <w:numId w:val="48"/>
+        </w:numPr>
+      </w:pPr>
+      <w:r>
+        <w:t>Déplacer la méthode « updateProgress » dans le modele et modifier la pour qu’elle puisse renvoyer une valeur int</w:t>
+      </w:r>
+    </w:p>
+    <w:p>
+      <w:pPr>
+        <w:pStyle w:val="Corpsdetexte"/>
+        <w:numPr>
+          <w:ilvl w:val="0"/>
+          <w:numId w:val="48"/>
+        </w:numPr>
+      </w:pPr>
+      <w:r>
+        <w:t>Créer une méthode dans le modele qui permet de modifier le pourcentage (</w:t>
+      </w:r>
+      <w:proofErr w:type="spellStart"/>
+      <w:r>
+        <w:rPr>
+          <w:rFonts w:ascii="Consolas" w:hAnsi="Consolas" w:cs="Consolas"/>
+          <w:color w:val="000000"/>
+          <w:sz w:val="19"/>
+          <w:szCs w:val="19"/>
+          <w:highlight w:val="white"/>
+        </w:rPr>
+        <w:t>progressValue.Text</w:t>
+      </w:r>
+      <w:proofErr w:type="spellEnd"/>
+      <w:r>
+        <w:rPr>
+          <w:rFonts w:ascii="Consolas" w:hAnsi="Consolas" w:cs="Consolas"/>
+          <w:color w:val="000000"/>
+          <w:sz w:val="19"/>
+          <w:szCs w:val="19"/>
+          <w:highlight w:val="white"/>
+        </w:rPr>
+        <w:t xml:space="preserve"> = </w:t>
+      </w:r>
+      <w:proofErr w:type="spellStart"/>
+      <w:r>
+        <w:rPr>
+          <w:rFonts w:ascii="Consolas" w:hAnsi="Consolas" w:cs="Consolas"/>
+          <w:color w:val="000000"/>
+          <w:sz w:val="19"/>
+          <w:szCs w:val="19"/>
+          <w:highlight w:val="white"/>
+        </w:rPr>
+        <w:t>pbRemaining.Value</w:t>
+      </w:r>
+      <w:proofErr w:type="spellEnd"/>
+      <w:r>
+        <w:rPr>
+          <w:rFonts w:ascii="Consolas" w:hAnsi="Consolas" w:cs="Consolas"/>
+          <w:color w:val="000000"/>
+          <w:sz w:val="19"/>
+          <w:szCs w:val="19"/>
+          <w:highlight w:val="white"/>
+        </w:rPr>
+        <w:t xml:space="preserve"> + </w:t>
+      </w:r>
+      <w:r>
+        <w:rPr>
+          <w:rFonts w:ascii="Consolas" w:hAnsi="Consolas" w:cs="Consolas"/>
+          <w:color w:val="A31515"/>
+          <w:sz w:val="19"/>
+          <w:szCs w:val="19"/>
+          <w:highlight w:val="white"/>
+        </w:rPr>
+        <w:t>"%"</w:t>
+      </w:r>
+      <w:r>
+        <w:rPr>
+          <w:rFonts w:ascii="Consolas" w:hAnsi="Consolas" w:cs="Consolas"/>
+          <w:color w:val="000000"/>
+          <w:sz w:val="19"/>
+          <w:szCs w:val="19"/>
+          <w:highlight w:val="white"/>
+        </w:rPr>
+        <w:t>;</w:t>
+      </w:r>
+      <w:r>
+        <w:t>)</w:t>
+      </w:r>
+    </w:p>
+    <w:p>
+      <w:pPr>
+        <w:pStyle w:val="Corpsdetexte"/>
+        <w:numPr>
+          <w:ilvl w:val="0"/>
+          <w:numId w:val="48"/>
+        </w:numPr>
+      </w:pPr>
+      <w:r>
+        <w:t>Créer une méthode</w:t>
+      </w:r>
+      <w:r>
+        <w:t xml:space="preserve"> </w:t>
+      </w:r>
+      <w:r>
+        <w:t>dans le modele</w:t>
+      </w:r>
+      <w:r>
+        <w:t xml:space="preserve"> </w:t>
+      </w:r>
+      <w:r>
+        <w:t>qui permet de modifier la valeur du state</w:t>
+      </w:r>
+      <w:r>
+        <w:t xml:space="preserve"> </w:t>
+      </w:r>
+      <w:r>
+        <w:t xml:space="preserve">                                 </w:t>
+      </w:r>
+      <w:proofErr w:type="gramStart"/>
+      <w:r>
+        <w:t xml:space="preserve">   </w:t>
+      </w:r>
+      <w:r>
+        <w:t>(</w:t>
+      </w:r>
+      <w:proofErr w:type="spellStart"/>
+      <w:proofErr w:type="gramEnd"/>
+      <w:r>
+        <w:rPr>
+          <w:rFonts w:ascii="Consolas" w:hAnsi="Consolas" w:cs="Consolas"/>
+          <w:color w:val="000000"/>
+          <w:sz w:val="19"/>
+          <w:szCs w:val="19"/>
+          <w:highlight w:val="white"/>
+        </w:rPr>
+        <w:t>state.Value</w:t>
+      </w:r>
+      <w:proofErr w:type="spellEnd"/>
+      <w:r>
+        <w:rPr>
+          <w:rFonts w:ascii="Consolas" w:hAnsi="Consolas" w:cs="Consolas"/>
+          <w:color w:val="000000"/>
+          <w:sz w:val="19"/>
+          <w:szCs w:val="19"/>
+          <w:highlight w:val="white"/>
+        </w:rPr>
+        <w:t xml:space="preserve"> = </w:t>
+      </w:r>
+      <w:proofErr w:type="spellStart"/>
+      <w:r>
+        <w:rPr>
+          <w:rFonts w:ascii="Consolas" w:hAnsi="Consolas" w:cs="Consolas"/>
+          <w:color w:val="000000"/>
+          <w:sz w:val="19"/>
+          <w:szCs w:val="19"/>
+          <w:highlight w:val="white"/>
+        </w:rPr>
+        <w:t>pbRemaining.Value</w:t>
+      </w:r>
+      <w:proofErr w:type="spellEnd"/>
+      <w:r>
+        <w:rPr>
+          <w:rFonts w:ascii="Consolas" w:hAnsi="Consolas" w:cs="Consolas"/>
+          <w:color w:val="000000"/>
+          <w:sz w:val="19"/>
+          <w:szCs w:val="19"/>
+          <w:highlight w:val="white"/>
+        </w:rPr>
+        <w:t xml:space="preserve"> / 5;</w:t>
+      </w:r>
+      <w:r>
+        <w:t>)</w:t>
+      </w:r>
+    </w:p>
+    <w:p>
+      <w:pPr>
+        <w:pStyle w:val="Corpsdetexte"/>
+        <w:numPr>
+          <w:ilvl w:val="0"/>
+          <w:numId w:val="48"/>
+        </w:numPr>
+      </w:pPr>
+      <w:r>
+        <w:t xml:space="preserve">Créer 2 variables locales dans le modele ; une qui permet d’avoir la valeur de la PB et une qui permet d’avoir la valeur </w:t>
+      </w:r>
+      <w:r>
+        <w:t>du label d’avancement</w:t>
+      </w:r>
+    </w:p>
+    <w:p>
+      <w:pPr>
+        <w:pStyle w:val="Corpsdetexte"/>
+        <w:numPr>
+          <w:ilvl w:val="0"/>
+          <w:numId w:val="48"/>
+        </w:numPr>
+      </w:pPr>
+      <w:r>
+        <w:t xml:space="preserve">Créer des </w:t>
+      </w:r>
+      <w:proofErr w:type="spellStart"/>
+      <w:r>
+        <w:t>get</w:t>
+      </w:r>
+      <w:proofErr w:type="spellEnd"/>
+      <w:r>
+        <w:t xml:space="preserve"> – set pour chaque une de ces variables </w:t>
+      </w:r>
+    </w:p>
+    <w:p>
+      <w:pPr>
+        <w:pStyle w:val="Corpsdetexte"/>
+        <w:numPr>
+          <w:ilvl w:val="0"/>
+          <w:numId w:val="48"/>
+        </w:numPr>
+      </w:pPr>
+      <w:r>
+        <w:t>Créer, dans la classe contr</w:t>
+      </w:r>
+      <w:r>
+        <w:t xml:space="preserve">oler, dans le constructeur, un objet modele                   </w:t>
+      </w:r>
+      <w:proofErr w:type="gramStart"/>
+      <w:r>
+        <w:t xml:space="preserve">   (</w:t>
+      </w:r>
+      <w:proofErr w:type="gramEnd"/>
+      <w:r>
+        <w:rPr>
+          <w:rFonts w:ascii="Consolas" w:hAnsi="Consolas" w:cs="Consolas"/>
+          <w:color w:val="2B91AF"/>
+          <w:sz w:val="19"/>
+          <w:szCs w:val="19"/>
+          <w:highlight w:val="white"/>
+        </w:rPr>
+        <w:t>Modele</w:t>
+      </w:r>
+      <w:r>
+        <w:rPr>
+          <w:rFonts w:ascii="Consolas" w:hAnsi="Consolas" w:cs="Consolas"/>
+          <w:color w:val="000000"/>
+          <w:sz w:val="19"/>
+          <w:szCs w:val="19"/>
+          <w:highlight w:val="white"/>
+        </w:rPr>
+        <w:t xml:space="preserve"> </w:t>
+      </w:r>
+      <w:proofErr w:type="spellStart"/>
+      <w:r>
+        <w:rPr>
+          <w:rFonts w:ascii="Consolas" w:hAnsi="Consolas" w:cs="Consolas"/>
+          <w:color w:val="000000"/>
+          <w:sz w:val="19"/>
+          <w:szCs w:val="19"/>
+          <w:highlight w:val="white"/>
+        </w:rPr>
+        <w:t>modele</w:t>
+      </w:r>
+      <w:proofErr w:type="spellEnd"/>
+      <w:r>
+        <w:rPr>
+          <w:rFonts w:ascii="Consolas" w:hAnsi="Consolas" w:cs="Consolas"/>
+          <w:color w:val="000000"/>
+          <w:sz w:val="19"/>
+          <w:szCs w:val="19"/>
+          <w:highlight w:val="white"/>
+        </w:rPr>
+        <w:t xml:space="preserve"> = </w:t>
+      </w:r>
+      <w:r>
+        <w:rPr>
+          <w:rFonts w:ascii="Consolas" w:hAnsi="Consolas" w:cs="Consolas"/>
+          <w:color w:val="0000FF"/>
+          <w:sz w:val="19"/>
+          <w:szCs w:val="19"/>
+          <w:highlight w:val="white"/>
+        </w:rPr>
+        <w:t>new</w:t>
+      </w:r>
+      <w:r>
+        <w:rPr>
+          <w:rFonts w:ascii="Consolas" w:hAnsi="Consolas" w:cs="Consolas"/>
+          <w:color w:val="000000"/>
+          <w:sz w:val="19"/>
+          <w:szCs w:val="19"/>
+          <w:highlight w:val="white"/>
+        </w:rPr>
+        <w:t xml:space="preserve"> </w:t>
+      </w:r>
+      <w:r>
+        <w:rPr>
+          <w:rFonts w:ascii="Consolas" w:hAnsi="Consolas" w:cs="Consolas"/>
+          <w:color w:val="2B91AF"/>
+          <w:sz w:val="19"/>
+          <w:szCs w:val="19"/>
+          <w:highlight w:val="white"/>
+        </w:rPr>
+        <w:t>Modele</w:t>
+      </w:r>
+      <w:r>
+        <w:rPr>
+          <w:rFonts w:ascii="Consolas" w:hAnsi="Consolas" w:cs="Consolas"/>
+          <w:color w:val="000000"/>
+          <w:sz w:val="19"/>
+          <w:szCs w:val="19"/>
+          <w:highlight w:val="white"/>
+        </w:rPr>
+        <w:t>();</w:t>
+      </w:r>
+      <w:r>
+        <w:t xml:space="preserve">) et assigner le à une variable locale créée au avant </w:t>
+      </w:r>
+    </w:p>
+    <w:p>
+      <w:pPr>
+        <w:pStyle w:val="Corpsdetexte"/>
+        <w:numPr>
+          <w:ilvl w:val="0"/>
+          <w:numId w:val="48"/>
+        </w:numPr>
+      </w:pPr>
+      <w:r>
+        <w:t xml:space="preserve">Créer des méthodes dans le controler qui appel les méthodes qui sont stockée dans le modèle </w:t>
+      </w:r>
+    </w:p>
+    <w:p>
+      <w:pPr>
+        <w:pStyle w:val="Corpsdetexte"/>
+        <w:numPr>
+          <w:ilvl w:val="0"/>
+          <w:numId w:val="48"/>
+        </w:numPr>
+      </w:pPr>
+      <w:r>
+        <w:t xml:space="preserve">Créer du code pour faire appel au méthode du </w:t>
+      </w:r>
+      <w:r>
+        <w:t>contrôleur</w:t>
+      </w:r>
+      <w:r>
+        <w:t xml:space="preserve"> </w:t>
+      </w:r>
+      <w:r>
+        <w:t xml:space="preserve"> </w:t>
+      </w:r>
+    </w:p>
+    <w:p>
+      <w:pPr>
+        <w:pStyle w:val="Corpsdetexte"/>
+        <w:numPr>
+          <w:ilvl w:val="0"/>
+          <w:numId w:val="48"/>
+        </w:numPr>
+      </w:pPr>
+      <w:r>
+        <w:lastRenderedPageBreak/>
+        <w:t>Commenter votre code, C’est important !</w:t>
+      </w:r>
+    </w:p>
+    <w:p>
+      <w:pPr>
+        <w:pStyle w:val="Corpsdetexte"/>
+        <w:numPr>
+          <w:ilvl w:val="0"/>
+          <w:numId w:val="48"/>
+        </w:numPr>
+      </w:pPr>
+      <w:r>
+        <w:t>Demander le corriger à votre professeur</w:t>
+      </w:r>
+      <w:r>
+        <w:t> !</w:t>
+      </w:r>
+    </w:p>
+    <w:p>
+      <w:pPr>
+        <w:pStyle w:val="Corpsdetexte"/>
+        <w:numPr>
+          <w:ilvl w:val="0"/>
+          <w:numId w:val="48"/>
+        </w:numPr>
+      </w:pPr>
+      <w:r>
+        <w:t>Comparer vos 2 code.</w:t>
+      </w:r>
+    </w:p>
+    <w:p>
+      <w:pPr>
+        <w:pStyle w:val="Titre1"/>
+      </w:pPr>
+      <w:r>
+        <w:t xml:space="preserve">TRansformer vos autres codes </w:t>
+      </w:r>
+    </w:p>
+    <w:p>
+      <w:pPr>
+        <w:pStyle w:val="Corpsdetexte"/>
+      </w:pPr>
+      <w:r>
+        <w:t>Si le temps le permet, transformer vos autres codes !</w:t>
       </w:r>
       <w:bookmarkStart w:id="0" w:name="_GoBack"/>
       <w:bookmarkEnd w:id="0"/>
@@ -181,9 +929,9 @@
       <w:tblLook w:val="01E0" w:firstRow="1" w:lastRow="1" w:firstColumn="1" w:lastColumn="1" w:noHBand="0" w:noVBand="0"/>
     </w:tblPr>
     <w:tblGrid>
-      <w:gridCol w:w="3432"/>
-      <w:gridCol w:w="2610"/>
-      <w:gridCol w:w="3028"/>
+      <w:gridCol w:w="3440"/>
+      <w:gridCol w:w="2606"/>
+      <w:gridCol w:w="3024"/>
     </w:tblGrid>
     <w:tr>
       <w:trPr>
@@ -202,6 +950,7 @@
           <w:r>
             <w:t>Auteur</w:t>
           </w:r>
+          <w:proofErr w:type="gramStart"/>
           <w:r>
             <w:rPr>
               <w:rFonts w:cs="Arial"/>
@@ -210,29 +959,11 @@
             <w:t> :</w:t>
           </w:r>
           <w:r>
-            <w:fldChar w:fldCharType="begin"/>
+            <w:t>Jonathan</w:t>
           </w:r>
+          <w:proofErr w:type="gramEnd"/>
           <w:r>
-            <w:instrText xml:space="preserve"> AUTHOR   \* MERGEFORMAT </w:instrText>
-          </w:r>
-          <w:r>
-            <w:fldChar w:fldCharType="separate"/>
-          </w:r>
-          <w:r>
-            <w:rPr>
-              <w:rFonts w:cs="Arial"/>
-              <w:noProof/>
-              <w:szCs w:val="16"/>
-            </w:rPr>
-            <w:t>ETML</w:t>
-          </w:r>
-          <w:r>
-            <w:rPr>
-              <w:rFonts w:cs="Arial"/>
-              <w:noProof/>
-              <w:szCs w:val="16"/>
-            </w:rPr>
-            <w:fldChar w:fldCharType="end"/>
+            <w:t xml:space="preserve"> Mayor</w:t>
           </w:r>
         </w:p>
         <w:p>
@@ -420,7 +1151,7 @@
               <w:noProof/>
               <w:szCs w:val="16"/>
             </w:rPr>
-            <w:t>1</w:t>
+            <w:t>2</w:t>
           </w:r>
           <w:r>
             <w:rPr>
@@ -469,7 +1200,7 @@
               <w:noProof/>
               <w:szCs w:val="16"/>
             </w:rPr>
-            <w:t>1</w:t>
+            <w:t>2</w:t>
           </w:r>
           <w:r>
             <w:rPr>
@@ -572,31 +1303,16 @@
             </w:rPr>
             <w:t xml:space="preserve">Version: </w:t>
           </w:r>
-          <w:r>
-            <w:fldChar w:fldCharType="begin"/>
-          </w:r>
-          <w:r>
-            <w:instrText xml:space="preserve"> REVNUM   \* MERGEFORMAT </w:instrText>
-          </w:r>
-          <w:r>
-            <w:fldChar w:fldCharType="separate"/>
-          </w:r>
-          <w:r>
-            <w:rPr>
-              <w:rFonts w:cs="Arial"/>
-              <w:noProof/>
-              <w:szCs w:val="16"/>
-            </w:rPr>
-            <w:t>1</w:t>
-          </w:r>
-          <w:r>
-            <w:rPr>
-              <w:rFonts w:cs="Arial"/>
-              <w:noProof/>
-              <w:szCs w:val="16"/>
-            </w:rPr>
-            <w:fldChar w:fldCharType="end"/>
-          </w:r>
+          <w:fldSimple w:instr=" REVNUM   \* MERGEFORMAT ">
+            <w:r>
+              <w:rPr>
+                <w:rFonts w:cs="Arial"/>
+                <w:noProof/>
+                <w:szCs w:val="16"/>
+              </w:rPr>
+              <w:t>1</w:t>
+            </w:r>
+          </w:fldSimple>
           <w:r>
             <w:rPr>
               <w:rFonts w:cs="Arial"/>
@@ -631,7 +1347,7 @@
               <w:noProof/>
               <w:szCs w:val="16"/>
             </w:rPr>
-            <w:t>31.05.2017 12:02</w:t>
+            <w:t>02.06.2017 09:32</w:t>
           </w:r>
           <w:r>
             <w:rPr>
@@ -657,31 +1373,16 @@
               <w:szCs w:val="16"/>
             </w:rPr>
           </w:pPr>
-          <w:r>
-            <w:fldChar w:fldCharType="begin"/>
-          </w:r>
-          <w:r>
-            <w:instrText xml:space="preserve"> FILENAME  \* FirstCap  \* MERGEFORMAT </w:instrText>
-          </w:r>
-          <w:r>
-            <w:fldChar w:fldCharType="separate"/>
-          </w:r>
-          <w:r>
-            <w:rPr>
-              <w:rFonts w:cs="Arial"/>
-              <w:noProof/>
-              <w:szCs w:val="16"/>
-            </w:rPr>
-            <w:t>Document1</w:t>
-          </w:r>
-          <w:r>
-            <w:rPr>
-              <w:rFonts w:cs="Arial"/>
-              <w:noProof/>
-              <w:szCs w:val="16"/>
-            </w:rPr>
-            <w:fldChar w:fldCharType="end"/>
-          </w:r>
+          <w:fldSimple w:instr=" FILENAME  \* FirstCap  \* MERGEFORMAT ">
+            <w:r>
+              <w:rPr>
+                <w:rFonts w:cs="Arial"/>
+                <w:noProof/>
+                <w:szCs w:val="16"/>
+              </w:rPr>
+              <w:t>Document1</w:t>
+            </w:r>
+          </w:fldSimple>
         </w:p>
       </w:tc>
     </w:tr>
@@ -2518,6 +3219,95 @@
     </w:lvl>
   </w:abstractNum>
   <w:abstractNum w:abstractNumId="23" w15:restartNumberingAfterBreak="0">
+    <w:nsid w:val="3A7138C6"/>
+    <w:multiLevelType w:val="hybridMultilevel"/>
+    <w:tmpl w:val="837C9B96"/>
+    <w:lvl w:ilvl="0" w:tplc="35B61366">
+      <w:start w:val="1"/>
+      <w:numFmt w:val="decimal"/>
+      <w:lvlText w:val="%1."/>
+      <w:lvlJc w:val="left"/>
+      <w:pPr>
+        <w:ind w:left="927" w:hanging="360"/>
+      </w:pPr>
+      <w:rPr>
+        <w:rFonts w:hint="default"/>
+      </w:rPr>
+    </w:lvl>
+    <w:lvl w:ilvl="1" w:tplc="100C0019" w:tentative="1">
+      <w:start w:val="1"/>
+      <w:numFmt w:val="lowerLetter"/>
+      <w:lvlText w:val="%2."/>
+      <w:lvlJc w:val="left"/>
+      <w:pPr>
+        <w:ind w:left="1647" w:hanging="360"/>
+      </w:pPr>
+    </w:lvl>
+    <w:lvl w:ilvl="2" w:tplc="100C001B" w:tentative="1">
+      <w:start w:val="1"/>
+      <w:numFmt w:val="lowerRoman"/>
+      <w:lvlText w:val="%3."/>
+      <w:lvlJc w:val="right"/>
+      <w:pPr>
+        <w:ind w:left="2367" w:hanging="180"/>
+      </w:pPr>
+    </w:lvl>
+    <w:lvl w:ilvl="3" w:tplc="100C000F" w:tentative="1">
+      <w:start w:val="1"/>
+      <w:numFmt w:val="decimal"/>
+      <w:lvlText w:val="%4."/>
+      <w:lvlJc w:val="left"/>
+      <w:pPr>
+        <w:ind w:left="3087" w:hanging="360"/>
+      </w:pPr>
+    </w:lvl>
+    <w:lvl w:ilvl="4" w:tplc="100C0019" w:tentative="1">
+      <w:start w:val="1"/>
+      <w:numFmt w:val="lowerLetter"/>
+      <w:lvlText w:val="%5."/>
+      <w:lvlJc w:val="left"/>
+      <w:pPr>
+        <w:ind w:left="3807" w:hanging="360"/>
+      </w:pPr>
+    </w:lvl>
+    <w:lvl w:ilvl="5" w:tplc="100C001B" w:tentative="1">
+      <w:start w:val="1"/>
+      <w:numFmt w:val="lowerRoman"/>
+      <w:lvlText w:val="%6."/>
+      <w:lvlJc w:val="right"/>
+      <w:pPr>
+        <w:ind w:left="4527" w:hanging="180"/>
+      </w:pPr>
+    </w:lvl>
+    <w:lvl w:ilvl="6" w:tplc="100C000F" w:tentative="1">
+      <w:start w:val="1"/>
+      <w:numFmt w:val="decimal"/>
+      <w:lvlText w:val="%7."/>
+      <w:lvlJc w:val="left"/>
+      <w:pPr>
+        <w:ind w:left="5247" w:hanging="360"/>
+      </w:pPr>
+    </w:lvl>
+    <w:lvl w:ilvl="7" w:tplc="100C0019" w:tentative="1">
+      <w:start w:val="1"/>
+      <w:numFmt w:val="lowerLetter"/>
+      <w:lvlText w:val="%8."/>
+      <w:lvlJc w:val="left"/>
+      <w:pPr>
+        <w:ind w:left="5967" w:hanging="360"/>
+      </w:pPr>
+    </w:lvl>
+    <w:lvl w:ilvl="8" w:tplc="100C001B" w:tentative="1">
+      <w:start w:val="1"/>
+      <w:numFmt w:val="lowerRoman"/>
+      <w:lvlText w:val="%9."/>
+      <w:lvlJc w:val="right"/>
+      <w:pPr>
+        <w:ind w:left="6687" w:hanging="180"/>
+      </w:pPr>
+    </w:lvl>
+  </w:abstractNum>
+  <w:abstractNum w:abstractNumId="24" w15:restartNumberingAfterBreak="0">
     <w:nsid w:val="3BD16F36"/>
     <w:multiLevelType w:val="multilevel"/>
     <w:tmpl w:val="100C0021"/>
@@ -2630,7 +3420,7 @@
       </w:rPr>
     </w:lvl>
   </w:abstractNum>
-  <w:abstractNum w:abstractNumId="24" w15:restartNumberingAfterBreak="0">
+  <w:abstractNum w:abstractNumId="25" w15:restartNumberingAfterBreak="0">
     <w:nsid w:val="3C361DED"/>
     <w:multiLevelType w:val="multilevel"/>
     <w:tmpl w:val="100C0021"/>
@@ -2743,7 +3533,7 @@
       </w:rPr>
     </w:lvl>
   </w:abstractNum>
-  <w:abstractNum w:abstractNumId="25" w15:restartNumberingAfterBreak="0">
+  <w:abstractNum w:abstractNumId="26" w15:restartNumberingAfterBreak="0">
     <w:nsid w:val="3EF922F0"/>
     <w:multiLevelType w:val="multilevel"/>
     <w:tmpl w:val="100C0021"/>
@@ -2856,7 +3646,7 @@
       </w:rPr>
     </w:lvl>
   </w:abstractNum>
-  <w:abstractNum w:abstractNumId="26" w15:restartNumberingAfterBreak="0">
+  <w:abstractNum w:abstractNumId="27" w15:restartNumberingAfterBreak="0">
     <w:nsid w:val="486164F4"/>
     <w:multiLevelType w:val="multilevel"/>
     <w:tmpl w:val="100C0021"/>
@@ -2969,7 +3759,7 @@
       </w:rPr>
     </w:lvl>
   </w:abstractNum>
-  <w:abstractNum w:abstractNumId="27" w15:restartNumberingAfterBreak="0">
+  <w:abstractNum w:abstractNumId="28" w15:restartNumberingAfterBreak="0">
     <w:nsid w:val="4C4E14AC"/>
     <w:multiLevelType w:val="multilevel"/>
     <w:tmpl w:val="100C001F"/>
@@ -3055,7 +3845,7 @@
       </w:pPr>
     </w:lvl>
   </w:abstractNum>
-  <w:abstractNum w:abstractNumId="28" w15:restartNumberingAfterBreak="0">
+  <w:abstractNum w:abstractNumId="29" w15:restartNumberingAfterBreak="0">
     <w:nsid w:val="4D30734E"/>
     <w:multiLevelType w:val="multilevel"/>
     <w:tmpl w:val="100C001D"/>
@@ -3141,7 +3931,7 @@
       </w:pPr>
     </w:lvl>
   </w:abstractNum>
-  <w:abstractNum w:abstractNumId="29" w15:restartNumberingAfterBreak="0">
+  <w:abstractNum w:abstractNumId="30" w15:restartNumberingAfterBreak="0">
     <w:nsid w:val="55FE2729"/>
     <w:multiLevelType w:val="multilevel"/>
     <w:tmpl w:val="100C0023"/>
@@ -3228,7 +4018,7 @@
       </w:pPr>
     </w:lvl>
   </w:abstractNum>
-  <w:abstractNum w:abstractNumId="30" w15:restartNumberingAfterBreak="0">
+  <w:abstractNum w:abstractNumId="31" w15:restartNumberingAfterBreak="0">
     <w:nsid w:val="58933B2A"/>
     <w:multiLevelType w:val="multilevel"/>
     <w:tmpl w:val="100C0021"/>
@@ -3341,7 +4131,7 @@
       </w:rPr>
     </w:lvl>
   </w:abstractNum>
-  <w:abstractNum w:abstractNumId="31" w15:restartNumberingAfterBreak="0">
+  <w:abstractNum w:abstractNumId="32" w15:restartNumberingAfterBreak="0">
     <w:nsid w:val="5C877673"/>
     <w:multiLevelType w:val="multilevel"/>
     <w:tmpl w:val="100C0021"/>
@@ -3454,7 +4244,7 @@
       </w:rPr>
     </w:lvl>
   </w:abstractNum>
-  <w:abstractNum w:abstractNumId="32" w15:restartNumberingAfterBreak="0">
+  <w:abstractNum w:abstractNumId="33" w15:restartNumberingAfterBreak="0">
     <w:nsid w:val="5CBC53EC"/>
     <w:multiLevelType w:val="multilevel"/>
     <w:tmpl w:val="2F6EF210"/>
@@ -3567,7 +4357,7 @@
       </w:rPr>
     </w:lvl>
   </w:abstractNum>
-  <w:abstractNum w:abstractNumId="33" w15:restartNumberingAfterBreak="0">
+  <w:abstractNum w:abstractNumId="34" w15:restartNumberingAfterBreak="0">
     <w:nsid w:val="5E424682"/>
     <w:multiLevelType w:val="multilevel"/>
     <w:tmpl w:val="100C001F"/>
@@ -3653,7 +4443,7 @@
       </w:pPr>
     </w:lvl>
   </w:abstractNum>
-  <w:abstractNum w:abstractNumId="34" w15:restartNumberingAfterBreak="0">
+  <w:abstractNum w:abstractNumId="35" w15:restartNumberingAfterBreak="0">
     <w:nsid w:val="63A9062F"/>
     <w:multiLevelType w:val="multilevel"/>
     <w:tmpl w:val="DCCE794A"/>
@@ -3793,7 +4583,7 @@
       </w:rPr>
     </w:lvl>
   </w:abstractNum>
-  <w:abstractNum w:abstractNumId="35" w15:restartNumberingAfterBreak="0">
+  <w:abstractNum w:abstractNumId="36" w15:restartNumberingAfterBreak="0">
     <w:nsid w:val="643F0961"/>
     <w:multiLevelType w:val="multilevel"/>
     <w:tmpl w:val="100C0021"/>
@@ -3906,7 +4696,7 @@
       </w:rPr>
     </w:lvl>
   </w:abstractNum>
-  <w:abstractNum w:abstractNumId="36" w15:restartNumberingAfterBreak="0">
+  <w:abstractNum w:abstractNumId="37" w15:restartNumberingAfterBreak="0">
     <w:nsid w:val="6D6476B9"/>
     <w:multiLevelType w:val="multilevel"/>
     <w:tmpl w:val="100C0023"/>
@@ -3993,7 +4783,7 @@
       </w:pPr>
     </w:lvl>
   </w:abstractNum>
-  <w:abstractNum w:abstractNumId="37" w15:restartNumberingAfterBreak="0">
+  <w:abstractNum w:abstractNumId="38" w15:restartNumberingAfterBreak="0">
     <w:nsid w:val="70C03573"/>
     <w:multiLevelType w:val="multilevel"/>
     <w:tmpl w:val="100C0021"/>
@@ -4106,7 +4896,7 @@
       </w:rPr>
     </w:lvl>
   </w:abstractNum>
-  <w:abstractNum w:abstractNumId="38" w15:restartNumberingAfterBreak="0">
+  <w:abstractNum w:abstractNumId="39" w15:restartNumberingAfterBreak="0">
     <w:nsid w:val="79CD09A9"/>
     <w:multiLevelType w:val="multilevel"/>
     <w:tmpl w:val="100C0021"/>
@@ -4219,7 +5009,7 @@
       </w:rPr>
     </w:lvl>
   </w:abstractNum>
-  <w:abstractNum w:abstractNumId="39" w15:restartNumberingAfterBreak="0">
+  <w:abstractNum w:abstractNumId="40" w15:restartNumberingAfterBreak="0">
     <w:nsid w:val="7E7F1C51"/>
     <w:multiLevelType w:val="multilevel"/>
     <w:tmpl w:val="100C0021"/>
@@ -4342,10 +5132,10 @@
     <w:abstractNumId w:val="15"/>
   </w:num>
   <w:num w:numId="4">
-    <w:abstractNumId w:val="34"/>
+    <w:abstractNumId w:val="35"/>
   </w:num>
   <w:num w:numId="5">
-    <w:abstractNumId w:val="34"/>
+    <w:abstractNumId w:val="35"/>
   </w:num>
   <w:num w:numId="6">
     <w:abstractNumId w:val="15"/>
@@ -4360,7 +5150,7 @@
     <w:abstractNumId w:val="15"/>
   </w:num>
   <w:num w:numId="10">
-    <w:abstractNumId w:val="34"/>
+    <w:abstractNumId w:val="35"/>
   </w:num>
   <w:num w:numId="11">
     <w:abstractNumId w:val="15"/>
@@ -4378,28 +5168,28 @@
     <w:abstractNumId w:val="16"/>
   </w:num>
   <w:num w:numId="16">
-    <w:abstractNumId w:val="31"/>
+    <w:abstractNumId w:val="32"/>
   </w:num>
   <w:num w:numId="17">
-    <w:abstractNumId w:val="26"/>
+    <w:abstractNumId w:val="27"/>
   </w:num>
   <w:num w:numId="18">
-    <w:abstractNumId w:val="39"/>
+    <w:abstractNumId w:val="40"/>
   </w:num>
   <w:num w:numId="19">
-    <w:abstractNumId w:val="37"/>
+    <w:abstractNumId w:val="38"/>
   </w:num>
   <w:num w:numId="20">
     <w:abstractNumId w:val="10"/>
   </w:num>
   <w:num w:numId="21">
-    <w:abstractNumId w:val="35"/>
+    <w:abstractNumId w:val="36"/>
   </w:num>
   <w:num w:numId="22">
-    <w:abstractNumId w:val="25"/>
+    <w:abstractNumId w:val="26"/>
   </w:num>
   <w:num w:numId="23">
-    <w:abstractNumId w:val="23"/>
+    <w:abstractNumId w:val="24"/>
   </w:num>
   <w:num w:numId="24">
     <w:abstractNumId w:val="13"/>
@@ -4411,19 +5201,19 @@
     <w:abstractNumId w:val="12"/>
   </w:num>
   <w:num w:numId="27">
+    <w:abstractNumId w:val="31"/>
+  </w:num>
+  <w:num w:numId="28">
+    <w:abstractNumId w:val="34"/>
+  </w:num>
+  <w:num w:numId="29">
+    <w:abstractNumId w:val="29"/>
+  </w:num>
+  <w:num w:numId="30">
     <w:abstractNumId w:val="30"/>
   </w:num>
-  <w:num w:numId="28">
-    <w:abstractNumId w:val="33"/>
-  </w:num>
-  <w:num w:numId="29">
-    <w:abstractNumId w:val="28"/>
-  </w:num>
-  <w:num w:numId="30">
-    <w:abstractNumId w:val="29"/>
-  </w:num>
   <w:num w:numId="31">
-    <w:abstractNumId w:val="36"/>
+    <w:abstractNumId w:val="37"/>
   </w:num>
   <w:num w:numId="32">
     <w:abstractNumId w:val="8"/>
@@ -4456,13 +5246,13 @@
     <w:abstractNumId w:val="4"/>
   </w:num>
   <w:num w:numId="42">
-    <w:abstractNumId w:val="27"/>
+    <w:abstractNumId w:val="28"/>
   </w:num>
   <w:num w:numId="43">
-    <w:abstractNumId w:val="24"/>
+    <w:abstractNumId w:val="25"/>
   </w:num>
   <w:num w:numId="44">
-    <w:abstractNumId w:val="38"/>
+    <w:abstractNumId w:val="39"/>
   </w:num>
   <w:num w:numId="45">
     <w:abstractNumId w:val="14"/>
@@ -4471,7 +5261,10 @@
     <w:abstractNumId w:val="22"/>
   </w:num>
   <w:num w:numId="47">
-    <w:abstractNumId w:val="32"/>
+    <w:abstractNumId w:val="33"/>
+  </w:num>
+  <w:num w:numId="48">
+    <w:abstractNumId w:val="23"/>
   </w:num>
   <w:numIdMacAtCleanup w:val="4"/>
 </w:numbering>
@@ -5874,7 +6667,7 @@
 </file>
 
 <file path=customXml/itemProps1.xml><?xml version="1.0" encoding="utf-8"?>
-<ds:datastoreItem xmlns:ds="http://schemas.openxmlformats.org/officeDocument/2006/customXml" ds:itemID="{6181C53A-2A8B-4329-A67A-0B53F8379026}">
+<ds:datastoreItem xmlns:ds="http://schemas.openxmlformats.org/officeDocument/2006/customXml" ds:itemID="{F565B039-BA96-4DE5-9451-B9C73F470D73}">
   <ds:schemaRefs>
     <ds:schemaRef ds:uri="http://schemas.openxmlformats.org/officeDocument/2006/bibliography"/>
   </ds:schemaRefs>

</xml_diff>